<commit_message>
Exercise I) 4. corrected. Final adjustments
</commit_message>
<xml_diff>
--- a/Homework1/G066_report.docx
+++ b/Homework1/G066_report.docx
@@ -83,7 +83,7 @@
           <w:noProof/>
         </w:rPr>
         <w:drawing>
-          <wp:anchor distT="0" distB="0" distL="114300" distR="114300" simplePos="0" relativeHeight="251660288" behindDoc="0" locked="0" layoutInCell="1" allowOverlap="1" wp14:anchorId="1A71B708" wp14:editId="751A9F59">
+          <wp:anchor distT="0" distB="0" distL="114300" distR="114300" simplePos="0" relativeHeight="251660288" behindDoc="0" locked="0" layoutInCell="1" allowOverlap="1" wp14:anchorId="1A71B708" wp14:editId="60387722">
             <wp:simplePos x="0" y="0"/>
             <wp:positionH relativeFrom="margin">
               <wp:align>center</wp:align>
@@ -380,7 +380,7 @@
         <mc:AlternateContent>
           <mc:Choice Requires="wpg">
             <w:drawing>
-              <wp:anchor distT="0" distB="0" distL="114300" distR="114300" simplePos="0" relativeHeight="251665408" behindDoc="0" locked="0" layoutInCell="1" allowOverlap="1" wp14:anchorId="469BBB5D" wp14:editId="11794A0D">
+              <wp:anchor distT="0" distB="0" distL="114300" distR="114300" simplePos="0" relativeHeight="251665408" behindDoc="0" locked="0" layoutInCell="1" allowOverlap="1" wp14:anchorId="469BBB5D" wp14:editId="244AAF6C">
                 <wp:simplePos x="0" y="0"/>
                 <wp:positionH relativeFrom="margin">
                   <wp:posOffset>-61595</wp:posOffset>
@@ -549,7 +549,7 @@
           </mc:Choice>
           <mc:Fallback>
             <w:pict>
-              <v:group w14:anchorId="469BBB5D" id="Group 4" o:spid="_x0000_s1026" style="position:absolute;margin-left:-4.85pt;margin-top:31.95pt;width:498.6pt;height:523.5pt;z-index:251665408;mso-position-horizontal-relative:margin" coordsize="63322,66484" o:gfxdata="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">
+              <v:group w14:anchorId="469BBB5D" id="Group 4" o:spid="_x0000_s1026" style="position:absolute;margin-left:-4.85pt;margin-top:31.95pt;width:498.6pt;height:523.5pt;z-index:251665408;mso-position-horizontal-relative:margin" coordsize="63322,66484" o:gfxdata="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">
                 <v:shapetype id="_x0000_t75" coordsize="21600,21600" o:spt="75" o:preferrelative="t" path="m@4@5l@4@11@9@11@9@5xe" filled="f" stroked="f">
                   <v:stroke joinstyle="miter"/>
                   <v:formulas>
@@ -569,17 +569,17 @@
                   <v:path o:extrusionok="f" gradientshapeok="t" o:connecttype="rect"/>
                   <o:lock v:ext="edit" aspectratio="t"/>
                 </v:shapetype>
-                <v:shape id="Picture 2" o:spid="_x0000_s1027" type="#_x0000_t75" style="position:absolute;width:63322;height:66484;visibility:visible;mso-wrap-style:square" o:gfxdata="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">
+                <v:shape id="Picture 2" o:spid="_x0000_s1027" type="#_x0000_t75" style="position:absolute;width:63322;height:66484;visibility:visible;mso-wrap-style:square" o:gfxdata="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">
                   <v:imagedata r:id="rId10" o:title=""/>
                 </v:shape>
-                <v:rect id="Rectangle 3" o:spid="_x0000_s1028" style="position:absolute;left:8001;top:15849;width:42595;height:25908;visibility:visible;mso-wrap-style:square;v-text-anchor:middle" o:gfxdata="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" filled="f" strokecolor="red" strokeweight="2pt">
+                <v:rect id="Rectangle 3" o:spid="_x0000_s1028" style="position:absolute;left:8001;top:15849;width:42595;height:25908;visibility:visible;mso-wrap-style:square;v-text-anchor:middle" o:gfxdata="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" filled="f" strokecolor="red" strokeweight="2pt">
                   <v:textbox style="mso-fit-shape-to-text:t" inset="8pt,8pt,8pt,8pt"/>
                 </v:rect>
                 <v:shapetype id="_x0000_t202" coordsize="21600,21600" o:spt="202" path="m,l,21600r21600,l21600,xe">
                   <v:stroke joinstyle="miter"/>
                   <v:path gradientshapeok="t" o:connecttype="rect"/>
                 </v:shapetype>
-                <v:shape id="_x0000_s1029" type="#_x0000_t202" style="position:absolute;left:8458;top:17068;width:9753;height:4344;visibility:visible;mso-wrap-style:square;v-text-anchor:top" o:gfxdata="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" filled="f" stroked="f">
+                <v:shape id="_x0000_s1029" type="#_x0000_t202" style="position:absolute;left:8458;top:17068;width:9753;height:4344;visibility:visible;mso-wrap-style:square;v-text-anchor:top" o:gfxdata="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" filled="f" stroked="f">
                   <v:textbox>
                     <w:txbxContent>
                       <w:p>
@@ -1001,7 +1001,7 @@
                 </mc:Choice>
                 <mc:Fallback>
                   <w:pict>
-                    <v:shape w14:anchorId="03B7A866" id="Text Box 2" o:spid="_x0000_s1030" type="#_x0000_t202" style="position:absolute;margin-left:15.35pt;margin-top:22.85pt;width:77.4pt;height:110.6pt;rotation:-90;z-index:251667456;visibility:visible;mso-wrap-style:square;mso-width-percent:0;mso-height-percent:0;mso-wrap-distance-left:9pt;mso-wrap-distance-top:3.6pt;mso-wrap-distance-right:9pt;mso-wrap-distance-bottom:3.6pt;mso-position-horizontal:absolute;mso-position-horizontal-relative:text;mso-position-vertical:absolute;mso-position-vertical-relative:text;mso-width-percent:0;mso-height-percent:0;mso-width-relative:margin;mso-height-relative:margin;v-text-anchor:top" o:gfxdata="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" filled="f" stroked="f">
+                    <v:shape w14:anchorId="03B7A866" id="Text Box 2" o:spid="_x0000_s1030" type="#_x0000_t202" style="position:absolute;margin-left:15.35pt;margin-top:22.85pt;width:77.4pt;height:110.6pt;rotation:-90;z-index:251667456;visibility:visible;mso-wrap-style:square;mso-width-percent:0;mso-height-percent:0;mso-wrap-distance-left:9pt;mso-wrap-distance-top:3.6pt;mso-wrap-distance-right:9pt;mso-wrap-distance-bottom:3.6pt;mso-position-horizontal:absolute;mso-position-horizontal-relative:text;mso-position-vertical:absolute;mso-position-vertical-relative:text;mso-width-percent:0;mso-height-percent:0;mso-width-relative:margin;mso-height-relative:margin;v-text-anchor:top" o:gfxdata="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" filled="f" stroked="f">
                       <v:textbox style="mso-fit-shape-to-text:t">
                         <w:txbxContent>
                           <w:p>
@@ -1670,7 +1670,7 @@
           <w:lang w:val="en-US"/>
         </w:rPr>
         <w:drawing>
-          <wp:anchor distT="0" distB="0" distL="114300" distR="114300" simplePos="0" relativeHeight="251668480" behindDoc="0" locked="0" layoutInCell="1" allowOverlap="1" wp14:anchorId="01078856" wp14:editId="2AB589EE">
+          <wp:anchor distT="0" distB="0" distL="114300" distR="114300" simplePos="0" relativeHeight="251668480" behindDoc="0" locked="0" layoutInCell="1" allowOverlap="1" wp14:anchorId="01078856" wp14:editId="019AA222">
             <wp:simplePos x="0" y="0"/>
             <wp:positionH relativeFrom="page">
               <wp:align>center</wp:align>
@@ -2114,7 +2114,7 @@
           <w:noProof/>
         </w:rPr>
         <w:drawing>
-          <wp:anchor distT="0" distB="0" distL="114300" distR="114300" simplePos="0" relativeHeight="251657216" behindDoc="0" locked="0" layoutInCell="1" allowOverlap="1" wp14:anchorId="4F68B283" wp14:editId="7DA23F80">
+          <wp:anchor distT="0" distB="0" distL="114300" distR="114300" simplePos="0" relativeHeight="251657216" behindDoc="0" locked="0" layoutInCell="1" allowOverlap="1" wp14:anchorId="4F68B283" wp14:editId="2A07839E">
             <wp:simplePos x="0" y="0"/>
             <wp:positionH relativeFrom="margin">
               <wp:posOffset>-175260</wp:posOffset>
@@ -2164,7 +2164,7 @@
           <w:noProof/>
         </w:rPr>
         <w:drawing>
-          <wp:anchor distT="0" distB="0" distL="114300" distR="114300" simplePos="0" relativeHeight="251658240" behindDoc="0" locked="0" layoutInCell="1" allowOverlap="1" wp14:anchorId="3AF6DF34" wp14:editId="4EF159F8">
+          <wp:anchor distT="0" distB="0" distL="114300" distR="114300" simplePos="0" relativeHeight="251658240" behindDoc="0" locked="0" layoutInCell="1" allowOverlap="1" wp14:anchorId="3AF6DF34" wp14:editId="2F3012C8">
             <wp:simplePos x="0" y="0"/>
             <wp:positionH relativeFrom="margin">
               <wp:posOffset>3200400</wp:posOffset>
@@ -2310,7 +2310,7 @@
           <w:noProof/>
         </w:rPr>
         <w:drawing>
-          <wp:anchor distT="0" distB="0" distL="114300" distR="114300" simplePos="0" relativeHeight="251659264" behindDoc="0" locked="0" layoutInCell="1" allowOverlap="1" wp14:anchorId="2FCF7C0A" wp14:editId="1F815826">
+          <wp:anchor distT="0" distB="0" distL="114300" distR="114300" simplePos="0" relativeHeight="251659264" behindDoc="0" locked="0" layoutInCell="1" allowOverlap="1" wp14:anchorId="2FCF7C0A" wp14:editId="50390B8E">
             <wp:simplePos x="0" y="0"/>
             <wp:positionH relativeFrom="margin">
               <wp:align>center</wp:align>
@@ -2469,18 +2469,18 @@
           <w:lang w:val="en-US"/>
         </w:rPr>
         <w:drawing>
-          <wp:anchor distT="0" distB="0" distL="114300" distR="114300" simplePos="0" relativeHeight="251669504" behindDoc="0" locked="0" layoutInCell="1" allowOverlap="1" wp14:anchorId="4EFD58EF" wp14:editId="2A80ABE6">
+          <wp:anchor distT="0" distB="0" distL="114300" distR="114300" simplePos="0" relativeHeight="251679744" behindDoc="0" locked="0" layoutInCell="1" allowOverlap="1" wp14:anchorId="48629645" wp14:editId="7D4CAD20">
             <wp:simplePos x="0" y="0"/>
             <wp:positionH relativeFrom="page">
               <wp:align>center</wp:align>
             </wp:positionH>
             <wp:positionV relativeFrom="paragraph">
-              <wp:posOffset>13335</wp:posOffset>
+              <wp:posOffset>8255</wp:posOffset>
             </wp:positionV>
-            <wp:extent cx="4632960" cy="1544320"/>
-            <wp:effectExtent l="0" t="0" r="0" b="0"/>
+            <wp:extent cx="4742577" cy="2019300"/>
+            <wp:effectExtent l="0" t="0" r="1270" b="0"/>
             <wp:wrapNone/>
-            <wp:docPr id="1401874057" name="Picture 6"/>
+            <wp:docPr id="810470293" name="Picture 4"/>
             <wp:cNvGraphicFramePr>
               <a:graphicFrameLocks xmlns:a="http://schemas.openxmlformats.org/drawingml/2006/main" noChangeAspect="1"/>
             </wp:cNvGraphicFramePr>
@@ -2488,7 +2488,7 @@
               <a:graphicData uri="http://schemas.openxmlformats.org/drawingml/2006/picture">
                 <pic:pic xmlns:pic="http://schemas.openxmlformats.org/drawingml/2006/picture">
                   <pic:nvPicPr>
-                    <pic:cNvPr id="0" name="Picture 6"/>
+                    <pic:cNvPr id="0" name="Picture 2"/>
                     <pic:cNvPicPr>
                       <a:picLocks noChangeAspect="1" noChangeArrowheads="1"/>
                     </pic:cNvPicPr>
@@ -2509,15 +2509,12 @@
                   <pic:spPr bwMode="auto">
                     <a:xfrm>
                       <a:off x="0" y="0"/>
-                      <a:ext cx="4632960" cy="1544320"/>
+                      <a:ext cx="4742577" cy="2019300"/>
                     </a:xfrm>
                     <a:prstGeom prst="rect">
                       <a:avLst/>
                     </a:prstGeom>
                     <a:noFill/>
-                    <a:ln>
-                      <a:noFill/>
-                    </a:ln>
                   </pic:spPr>
                 </pic:pic>
               </a:graphicData>
@@ -2734,7 +2731,6 @@
           <w:szCs w:val="26"/>
           <w:lang w:val="en-US"/>
         </w:rPr>
-        <w:lastRenderedPageBreak/>
         <w:t>II. Programming and critical analysis</w:t>
       </w:r>
     </w:p>
@@ -3131,43 +3127,43 @@
           <w:szCs w:val="21"/>
           <w:lang w:val="en-US"/>
         </w:rPr>
-        <w:lastRenderedPageBreak/>
-        <w:t>The input variables with the worst discriminative power is</w:t>
-      </w:r>
+        <w:t xml:space="preserve">The input variables with the worst discriminative power </w:t>
+      </w:r>
+      <w:proofErr w:type="gramStart"/>
       <w:r>
         <w:rPr>
           <w:sz w:val="21"/>
           <w:szCs w:val="21"/>
           <w:lang w:val="en-US"/>
         </w:rPr>
-        <w:t xml:space="preserve"> </w:t>
-      </w:r>
-      <w:proofErr w:type="spellStart"/>
+        <w:t>is</w:t>
+      </w:r>
+      <w:proofErr w:type="gramEnd"/>
       <w:r>
         <w:rPr>
           <w:sz w:val="21"/>
           <w:szCs w:val="21"/>
           <w:lang w:val="en-US"/>
         </w:rPr>
-        <w:t>BloodPressure</w:t>
-      </w:r>
-      <w:proofErr w:type="spellEnd"/>
+        <w:t xml:space="preserve"> </w:t>
+      </w:r>
+      <w:proofErr w:type="spellStart"/>
       <w:r>
         <w:rPr>
           <w:sz w:val="21"/>
           <w:szCs w:val="21"/>
           <w:lang w:val="en-US"/>
         </w:rPr>
-        <w:t xml:space="preserve"> and the best </w:t>
-      </w:r>
-      <w:proofErr w:type="gramStart"/>
+        <w:t>BloodPressure</w:t>
+      </w:r>
+      <w:proofErr w:type="spellEnd"/>
       <w:r>
         <w:rPr>
           <w:sz w:val="21"/>
           <w:szCs w:val="21"/>
           <w:lang w:val="en-US"/>
         </w:rPr>
-        <w:t>i</w:t>
+        <w:t xml:space="preserve"> and the best i</w:t>
       </w:r>
       <w:r>
         <w:rPr>
@@ -3183,9 +3179,8 @@
           <w:szCs w:val="21"/>
           <w:lang w:val="en-US"/>
         </w:rPr>
-        <w:t xml:space="preserve"> Glucose</w:t>
-      </w:r>
-      <w:proofErr w:type="gramEnd"/>
+        <w:t>Glucose</w:t>
+      </w:r>
       <w:r>
         <w:rPr>
           <w:noProof/>
@@ -3307,29 +3302,39 @@
       </w:pPr>
       <w:r>
         <w:rPr>
+          <w:lang w:val="en-US"/>
+        </w:rPr>
+        <w:t>Processing the data and initializing all variables needed</w:t>
+      </w:r>
+    </w:p>
+    <w:p>
+      <w:pPr>
+        <w:pStyle w:val="Body"/>
+        <w:tabs>
+          <w:tab w:val="left" w:pos="90"/>
+        </w:tabs>
+        <w:spacing w:before="120" w:after="120"/>
+        <w:rPr>
+          <w:lang w:val="en-US"/>
+        </w:rPr>
+      </w:pPr>
+      <w:r>
+        <w:rPr>
           <w:noProof/>
           <w:lang w:val="en-US"/>
         </w:rPr>
         <w:drawing>
-          <wp:anchor distT="0" distB="0" distL="114300" distR="114300" simplePos="0" relativeHeight="251672576" behindDoc="1" locked="0" layoutInCell="1" allowOverlap="1" wp14:anchorId="23DF9390" wp14:editId="2E2A601A">
+          <wp:anchor distT="0" distB="0" distL="114300" distR="114300" simplePos="0" relativeHeight="251672576" behindDoc="0" locked="0" layoutInCell="1" allowOverlap="1" wp14:anchorId="23DF9390" wp14:editId="597BCBF7">
             <wp:simplePos x="0" y="0"/>
-            <wp:positionH relativeFrom="column">
-              <wp:posOffset>3175</wp:posOffset>
+            <wp:positionH relativeFrom="page">
+              <wp:align>center</wp:align>
             </wp:positionH>
             <wp:positionV relativeFrom="paragraph">
-              <wp:posOffset>229565</wp:posOffset>
+              <wp:posOffset>97790</wp:posOffset>
             </wp:positionV>
             <wp:extent cx="5683885" cy="1276350"/>
-            <wp:effectExtent l="0" t="0" r="5715" b="6350"/>
-            <wp:wrapTight wrapText="bothSides">
-              <wp:wrapPolygon edited="0">
-                <wp:start x="0" y="0"/>
-                <wp:lineTo x="0" y="21493"/>
-                <wp:lineTo x="21573" y="21493"/>
-                <wp:lineTo x="21573" y="0"/>
-                <wp:lineTo x="0" y="0"/>
-              </wp:wrapPolygon>
-            </wp:wrapTight>
+            <wp:effectExtent l="0" t="0" r="0" b="0"/>
+            <wp:wrapNone/>
             <wp:docPr id="2064863245" name="Picture 1" descr="A computer code with colorful text&#10;&#10;Description automatically generated"/>
             <wp:cNvGraphicFramePr>
               <a:graphicFrameLocks xmlns:a="http://schemas.openxmlformats.org/drawingml/2006/main" noChangeAspect="1"/>
@@ -3374,12 +3379,90 @@
           </wp:anchor>
         </w:drawing>
       </w:r>
-      <w:r>
-        <w:rPr>
-          <w:lang w:val="en-US"/>
-        </w:rPr>
-        <w:t>Processing the data and initializing all variables needed</w:t>
-      </w:r>
+    </w:p>
+    <w:p>
+      <w:pPr>
+        <w:pStyle w:val="Body"/>
+        <w:tabs>
+          <w:tab w:val="left" w:pos="90"/>
+        </w:tabs>
+        <w:spacing w:before="120" w:after="120"/>
+        <w:rPr>
+          <w:lang w:val="en-US"/>
+        </w:rPr>
+      </w:pPr>
+    </w:p>
+    <w:p>
+      <w:pPr>
+        <w:pStyle w:val="Body"/>
+        <w:tabs>
+          <w:tab w:val="left" w:pos="90"/>
+        </w:tabs>
+        <w:spacing w:before="120" w:after="120"/>
+        <w:rPr>
+          <w:lang w:val="en-US"/>
+        </w:rPr>
+      </w:pPr>
+    </w:p>
+    <w:p>
+      <w:pPr>
+        <w:pStyle w:val="Body"/>
+        <w:tabs>
+          <w:tab w:val="left" w:pos="90"/>
+        </w:tabs>
+        <w:spacing w:before="120" w:after="120"/>
+        <w:rPr>
+          <w:lang w:val="en-US"/>
+        </w:rPr>
+      </w:pPr>
+    </w:p>
+    <w:p>
+      <w:pPr>
+        <w:pStyle w:val="Body"/>
+        <w:tabs>
+          <w:tab w:val="left" w:pos="90"/>
+        </w:tabs>
+        <w:spacing w:before="120" w:after="120"/>
+        <w:rPr>
+          <w:lang w:val="en-US"/>
+        </w:rPr>
+      </w:pPr>
+    </w:p>
+    <w:p>
+      <w:pPr>
+        <w:pStyle w:val="Body"/>
+        <w:tabs>
+          <w:tab w:val="left" w:pos="90"/>
+        </w:tabs>
+        <w:spacing w:before="120" w:after="120"/>
+        <w:rPr>
+          <w:lang w:val="en-US"/>
+        </w:rPr>
+      </w:pPr>
+    </w:p>
+    <w:p>
+      <w:pPr>
+        <w:pStyle w:val="Body"/>
+        <w:tabs>
+          <w:tab w:val="left" w:pos="90"/>
+        </w:tabs>
+        <w:spacing w:before="120" w:after="120"/>
+        <w:rPr>
+          <w:lang w:val="en-US"/>
+        </w:rPr>
+      </w:pPr>
+    </w:p>
+    <w:p>
+      <w:pPr>
+        <w:pStyle w:val="Body"/>
+        <w:tabs>
+          <w:tab w:val="left" w:pos="90"/>
+        </w:tabs>
+        <w:spacing w:before="120" w:after="120"/>
+        <w:rPr>
+          <w:lang w:val="en-US"/>
+        </w:rPr>
+      </w:pPr>
     </w:p>
     <w:p>
       <w:pPr>
@@ -3421,21 +3504,52 @@
       </w:pPr>
       <w:r>
         <w:rPr>
+          <w:lang w:val="en-US"/>
+        </w:rPr>
+        <w:t>Training 10 times per minimum sample splits</w:t>
+      </w:r>
+      <w:r>
+        <w:rPr>
+          <w:lang w:val="en-US"/>
+        </w:rPr>
+        <w:t xml:space="preserve"> value</w:t>
+      </w:r>
+      <w:r>
+        <w:rPr>
+          <w:lang w:val="en-US"/>
+        </w:rPr>
+        <w:t xml:space="preserve"> to get a better accuracy and storing the average </w:t>
+      </w:r>
+    </w:p>
+    <w:p>
+      <w:pPr>
+        <w:pStyle w:val="Body"/>
+        <w:tabs>
+          <w:tab w:val="left" w:pos="90"/>
+        </w:tabs>
+        <w:spacing w:before="120" w:after="120"/>
+        <w:jc w:val="both"/>
+        <w:rPr>
+          <w:lang w:val="en-US"/>
+        </w:rPr>
+      </w:pPr>
+      <w:r>
+        <w:rPr>
           <w:noProof/>
           <w:lang w:val="en-US"/>
         </w:rPr>
         <w:drawing>
-          <wp:anchor distT="0" distB="0" distL="114300" distR="114300" simplePos="0" relativeHeight="251673600" behindDoc="1" locked="0" layoutInCell="1" allowOverlap="1" wp14:anchorId="3505DF38" wp14:editId="5536B0D3">
+          <wp:anchor distT="0" distB="0" distL="114300" distR="114300" simplePos="0" relativeHeight="251673600" behindDoc="0" locked="0" layoutInCell="1" allowOverlap="1" wp14:anchorId="3505DF38" wp14:editId="0963ECB0">
             <wp:simplePos x="0" y="0"/>
-            <wp:positionH relativeFrom="margin">
+            <wp:positionH relativeFrom="page">
               <wp:align>center</wp:align>
             </wp:positionH>
             <wp:positionV relativeFrom="paragraph">
-              <wp:posOffset>1118235</wp:posOffset>
+              <wp:posOffset>118745</wp:posOffset>
             </wp:positionV>
             <wp:extent cx="6115050" cy="3114040"/>
-            <wp:effectExtent l="0" t="0" r="6350" b="0"/>
-            <wp:wrapSquare wrapText="bothSides"/>
+            <wp:effectExtent l="0" t="0" r="0" b="0"/>
+            <wp:wrapNone/>
             <wp:docPr id="208170334" name="Picture 1" descr="A screen shot of a computer program&#10;&#10;Description automatically generated"/>
             <wp:cNvGraphicFramePr>
               <a:graphicFrameLocks xmlns:a="http://schemas.openxmlformats.org/drawingml/2006/main" noChangeAspect="1"/>
@@ -3480,41 +3594,191 @@
           </wp:anchor>
         </w:drawing>
       </w:r>
-      <w:r>
-        <w:rPr>
-          <w:lang w:val="en-US"/>
-        </w:rPr>
-        <w:t xml:space="preserve">Training 10 times per minimum sample splits to get a better accuracy and storing the average </w:t>
-      </w:r>
-    </w:p>
-    <w:p>
-      <w:pPr>
-        <w:pStyle w:val="Body"/>
-        <w:tabs>
-          <w:tab w:val="left" w:pos="90"/>
-        </w:tabs>
-        <w:spacing w:before="120" w:after="120"/>
-        <w:rPr>
-          <w:lang w:val="en-US"/>
-        </w:rPr>
-      </w:pPr>
-    </w:p>
-    <w:p>
-      <w:pPr>
-        <w:pStyle w:val="Body"/>
-        <w:tabs>
-          <w:tab w:val="left" w:pos="90"/>
-        </w:tabs>
-        <w:spacing w:before="120" w:after="120"/>
-        <w:rPr>
-          <w:lang w:val="en-US"/>
-        </w:rPr>
-      </w:pPr>
-      <w:r>
-        <w:rPr>
-          <w:lang w:val="en-US"/>
-        </w:rPr>
-        <w:lastRenderedPageBreak/>
+    </w:p>
+    <w:p>
+      <w:pPr>
+        <w:pStyle w:val="Body"/>
+        <w:tabs>
+          <w:tab w:val="left" w:pos="90"/>
+        </w:tabs>
+        <w:spacing w:before="120" w:after="120"/>
+        <w:jc w:val="both"/>
+        <w:rPr>
+          <w:lang w:val="en-US"/>
+        </w:rPr>
+      </w:pPr>
+    </w:p>
+    <w:p>
+      <w:pPr>
+        <w:pStyle w:val="Body"/>
+        <w:tabs>
+          <w:tab w:val="left" w:pos="90"/>
+        </w:tabs>
+        <w:spacing w:before="120" w:after="120"/>
+        <w:jc w:val="both"/>
+        <w:rPr>
+          <w:lang w:val="en-US"/>
+        </w:rPr>
+      </w:pPr>
+    </w:p>
+    <w:p>
+      <w:pPr>
+        <w:pStyle w:val="Body"/>
+        <w:tabs>
+          <w:tab w:val="left" w:pos="90"/>
+        </w:tabs>
+        <w:spacing w:before="120" w:after="120"/>
+        <w:jc w:val="both"/>
+        <w:rPr>
+          <w:lang w:val="en-US"/>
+        </w:rPr>
+      </w:pPr>
+    </w:p>
+    <w:p>
+      <w:pPr>
+        <w:pStyle w:val="Body"/>
+        <w:tabs>
+          <w:tab w:val="left" w:pos="90"/>
+        </w:tabs>
+        <w:spacing w:before="120" w:after="120"/>
+        <w:jc w:val="both"/>
+        <w:rPr>
+          <w:lang w:val="en-US"/>
+        </w:rPr>
+      </w:pPr>
+    </w:p>
+    <w:p>
+      <w:pPr>
+        <w:pStyle w:val="Body"/>
+        <w:tabs>
+          <w:tab w:val="left" w:pos="90"/>
+        </w:tabs>
+        <w:spacing w:before="120" w:after="120"/>
+        <w:jc w:val="both"/>
+        <w:rPr>
+          <w:lang w:val="en-US"/>
+        </w:rPr>
+      </w:pPr>
+    </w:p>
+    <w:p>
+      <w:pPr>
+        <w:pStyle w:val="Body"/>
+        <w:tabs>
+          <w:tab w:val="left" w:pos="90"/>
+        </w:tabs>
+        <w:spacing w:before="120" w:after="120"/>
+        <w:jc w:val="both"/>
+        <w:rPr>
+          <w:lang w:val="en-US"/>
+        </w:rPr>
+      </w:pPr>
+    </w:p>
+    <w:p>
+      <w:pPr>
+        <w:pStyle w:val="Body"/>
+        <w:tabs>
+          <w:tab w:val="left" w:pos="90"/>
+        </w:tabs>
+        <w:spacing w:before="120" w:after="120"/>
+        <w:jc w:val="both"/>
+        <w:rPr>
+          <w:lang w:val="en-US"/>
+        </w:rPr>
+      </w:pPr>
+    </w:p>
+    <w:p>
+      <w:pPr>
+        <w:pStyle w:val="Body"/>
+        <w:tabs>
+          <w:tab w:val="left" w:pos="90"/>
+        </w:tabs>
+        <w:spacing w:before="120" w:after="120"/>
+        <w:jc w:val="both"/>
+        <w:rPr>
+          <w:lang w:val="en-US"/>
+        </w:rPr>
+      </w:pPr>
+    </w:p>
+    <w:p>
+      <w:pPr>
+        <w:pStyle w:val="Body"/>
+        <w:tabs>
+          <w:tab w:val="left" w:pos="90"/>
+        </w:tabs>
+        <w:spacing w:before="120" w:after="120"/>
+        <w:jc w:val="both"/>
+        <w:rPr>
+          <w:lang w:val="en-US"/>
+        </w:rPr>
+      </w:pPr>
+    </w:p>
+    <w:p>
+      <w:pPr>
+        <w:pStyle w:val="Body"/>
+        <w:tabs>
+          <w:tab w:val="left" w:pos="90"/>
+        </w:tabs>
+        <w:spacing w:before="120" w:after="120"/>
+        <w:jc w:val="both"/>
+        <w:rPr>
+          <w:lang w:val="en-US"/>
+        </w:rPr>
+      </w:pPr>
+    </w:p>
+    <w:p>
+      <w:pPr>
+        <w:pStyle w:val="Body"/>
+        <w:tabs>
+          <w:tab w:val="left" w:pos="90"/>
+        </w:tabs>
+        <w:spacing w:before="120" w:after="120"/>
+        <w:jc w:val="both"/>
+        <w:rPr>
+          <w:lang w:val="en-US"/>
+        </w:rPr>
+      </w:pPr>
+    </w:p>
+    <w:p>
+      <w:pPr>
+        <w:pStyle w:val="Body"/>
+        <w:tabs>
+          <w:tab w:val="left" w:pos="90"/>
+        </w:tabs>
+        <w:spacing w:before="120" w:after="120"/>
+        <w:jc w:val="both"/>
+        <w:rPr>
+          <w:lang w:val="en-US"/>
+        </w:rPr>
+      </w:pPr>
+    </w:p>
+    <w:p>
+      <w:pPr>
+        <w:pStyle w:val="Body"/>
+        <w:tabs>
+          <w:tab w:val="left" w:pos="90"/>
+        </w:tabs>
+        <w:spacing w:before="120" w:after="120"/>
+        <w:jc w:val="both"/>
+        <w:rPr>
+          <w:lang w:val="en-US"/>
+        </w:rPr>
+      </w:pPr>
+    </w:p>
+    <w:p>
+      <w:pPr>
+        <w:pStyle w:val="Body"/>
+        <w:tabs>
+          <w:tab w:val="left" w:pos="90"/>
+        </w:tabs>
+        <w:spacing w:before="120" w:after="120"/>
+        <w:rPr>
+          <w:lang w:val="en-US"/>
+        </w:rPr>
+      </w:pPr>
+      <w:r>
+        <w:rPr>
+          <w:lang w:val="en-US"/>
+        </w:rPr>
         <w:t>Plotting the average accuracies</w:t>
       </w:r>
     </w:p>
@@ -3525,6 +3789,7 @@
           <w:tab w:val="left" w:pos="90"/>
         </w:tabs>
         <w:spacing w:before="120" w:after="120"/>
+        <w:jc w:val="both"/>
         <w:rPr>
           <w:lang w:val="en-US"/>
         </w:rPr>
@@ -3535,17 +3800,286 @@
           <w:lang w:val="en-US"/>
         </w:rPr>
         <w:drawing>
-          <wp:anchor distT="0" distB="0" distL="114300" distR="114300" simplePos="0" relativeHeight="251674624" behindDoc="0" locked="0" layoutInCell="1" allowOverlap="1" wp14:anchorId="1CB159B3" wp14:editId="5808D316">
+          <wp:anchor distT="0" distB="0" distL="114300" distR="114300" simplePos="0" relativeHeight="251678720" behindDoc="0" locked="0" layoutInCell="1" allowOverlap="1" wp14:anchorId="7A1DBDB4" wp14:editId="03C3CB89">
             <wp:simplePos x="0" y="0"/>
             <wp:positionH relativeFrom="margin">
-              <wp:posOffset>-3175</wp:posOffset>
+              <wp:align>right</wp:align>
             </wp:positionH>
             <wp:positionV relativeFrom="paragraph">
-              <wp:posOffset>2137003</wp:posOffset>
+              <wp:posOffset>264160</wp:posOffset>
+            </wp:positionV>
+            <wp:extent cx="6115050" cy="1931670"/>
+            <wp:effectExtent l="0" t="0" r="0" b="0"/>
+            <wp:wrapNone/>
+            <wp:docPr id="1447446258" name="Picture 1"/>
+            <wp:cNvGraphicFramePr>
+              <a:graphicFrameLocks xmlns:a="http://schemas.openxmlformats.org/drawingml/2006/main" noChangeAspect="1"/>
+            </wp:cNvGraphicFramePr>
+            <a:graphic xmlns:a="http://schemas.openxmlformats.org/drawingml/2006/main">
+              <a:graphicData uri="http://schemas.openxmlformats.org/drawingml/2006/picture">
+                <pic:pic xmlns:pic="http://schemas.openxmlformats.org/drawingml/2006/picture">
+                  <pic:nvPicPr>
+                    <pic:cNvPr id="1447446258" name=""/>
+                    <pic:cNvPicPr/>
+                  </pic:nvPicPr>
+                  <pic:blipFill>
+                    <a:blip r:embed="rId22" cstate="print">
+                      <a:extLst>
+                        <a:ext uri="{28A0092B-C50C-407E-A947-70E740481C1C}">
+                          <a14:useLocalDpi xmlns:a14="http://schemas.microsoft.com/office/drawing/2010/main" val="0"/>
+                        </a:ext>
+                      </a:extLst>
+                    </a:blip>
+                    <a:stretch>
+                      <a:fillRect/>
+                    </a:stretch>
+                  </pic:blipFill>
+                  <pic:spPr>
+                    <a:xfrm>
+                      <a:off x="0" y="0"/>
+                      <a:ext cx="6115050" cy="1931670"/>
+                    </a:xfrm>
+                    <a:prstGeom prst="rect">
+                      <a:avLst/>
+                    </a:prstGeom>
+                  </pic:spPr>
+                </pic:pic>
+              </a:graphicData>
+            </a:graphic>
+          </wp:anchor>
+        </w:drawing>
+      </w:r>
+    </w:p>
+    <w:p>
+      <w:pPr>
+        <w:pStyle w:val="Body"/>
+        <w:tabs>
+          <w:tab w:val="left" w:pos="90"/>
+        </w:tabs>
+        <w:spacing w:before="120" w:after="120"/>
+        <w:jc w:val="both"/>
+        <w:rPr>
+          <w:lang w:val="en-US"/>
+        </w:rPr>
+      </w:pPr>
+    </w:p>
+    <w:p>
+      <w:pPr>
+        <w:pStyle w:val="Body"/>
+        <w:tabs>
+          <w:tab w:val="left" w:pos="90"/>
+        </w:tabs>
+        <w:spacing w:before="120" w:after="120"/>
+        <w:jc w:val="both"/>
+        <w:rPr>
+          <w:lang w:val="en-US"/>
+        </w:rPr>
+      </w:pPr>
+    </w:p>
+    <w:p>
+      <w:pPr>
+        <w:pStyle w:val="Body"/>
+        <w:tabs>
+          <w:tab w:val="left" w:pos="90"/>
+        </w:tabs>
+        <w:spacing w:before="120" w:after="120"/>
+        <w:jc w:val="both"/>
+        <w:rPr>
+          <w:lang w:val="en-US"/>
+        </w:rPr>
+      </w:pPr>
+    </w:p>
+    <w:p>
+      <w:pPr>
+        <w:pStyle w:val="Body"/>
+        <w:tabs>
+          <w:tab w:val="left" w:pos="90"/>
+        </w:tabs>
+        <w:spacing w:before="120" w:after="120"/>
+        <w:jc w:val="both"/>
+        <w:rPr>
+          <w:lang w:val="en-US"/>
+        </w:rPr>
+      </w:pPr>
+    </w:p>
+    <w:p>
+      <w:pPr>
+        <w:pStyle w:val="Body"/>
+        <w:tabs>
+          <w:tab w:val="left" w:pos="90"/>
+        </w:tabs>
+        <w:spacing w:before="120" w:after="120"/>
+        <w:jc w:val="both"/>
+        <w:rPr>
+          <w:lang w:val="en-US"/>
+        </w:rPr>
+      </w:pPr>
+    </w:p>
+    <w:p>
+      <w:pPr>
+        <w:pStyle w:val="Body"/>
+        <w:tabs>
+          <w:tab w:val="left" w:pos="90"/>
+        </w:tabs>
+        <w:spacing w:before="120" w:after="120"/>
+        <w:jc w:val="both"/>
+        <w:rPr>
+          <w:lang w:val="en-US"/>
+        </w:rPr>
+      </w:pPr>
+    </w:p>
+    <w:p>
+      <w:pPr>
+        <w:pStyle w:val="Body"/>
+        <w:tabs>
+          <w:tab w:val="left" w:pos="90"/>
+        </w:tabs>
+        <w:spacing w:before="120" w:after="120"/>
+        <w:jc w:val="both"/>
+        <w:rPr>
+          <w:lang w:val="en-US"/>
+        </w:rPr>
+      </w:pPr>
+    </w:p>
+    <w:p>
+      <w:pPr>
+        <w:pStyle w:val="Body"/>
+        <w:tabs>
+          <w:tab w:val="left" w:pos="90"/>
+        </w:tabs>
+        <w:spacing w:before="120" w:after="120"/>
+        <w:jc w:val="both"/>
+        <w:rPr>
+          <w:lang w:val="en-US"/>
+        </w:rPr>
+      </w:pPr>
+    </w:p>
+    <w:p>
+      <w:pPr>
+        <w:pStyle w:val="Body"/>
+        <w:tabs>
+          <w:tab w:val="left" w:pos="90"/>
+        </w:tabs>
+        <w:spacing w:before="120" w:after="120"/>
+        <w:jc w:val="both"/>
+        <w:rPr>
+          <w:lang w:val="en-US"/>
+        </w:rPr>
+      </w:pPr>
+    </w:p>
+    <w:p>
+      <w:pPr>
+        <w:pStyle w:val="Body"/>
+        <w:tabs>
+          <w:tab w:val="left" w:pos="90"/>
+        </w:tabs>
+        <w:spacing w:before="120" w:after="120"/>
+        <w:jc w:val="both"/>
+        <w:rPr>
+          <w:lang w:val="en-US"/>
+        </w:rPr>
+      </w:pPr>
+    </w:p>
+    <w:p>
+      <w:pPr>
+        <w:pStyle w:val="Body"/>
+        <w:tabs>
+          <w:tab w:val="left" w:pos="90"/>
+        </w:tabs>
+        <w:spacing w:before="120" w:after="120"/>
+        <w:jc w:val="both"/>
+        <w:rPr>
+          <w:lang w:val="en-US"/>
+        </w:rPr>
+      </w:pPr>
+    </w:p>
+    <w:p>
+      <w:pPr>
+        <w:pStyle w:val="Body"/>
+        <w:tabs>
+          <w:tab w:val="left" w:pos="90"/>
+        </w:tabs>
+        <w:spacing w:before="120" w:after="120"/>
+        <w:jc w:val="both"/>
+        <w:rPr>
+          <w:lang w:val="en-US"/>
+        </w:rPr>
+      </w:pPr>
+    </w:p>
+    <w:p>
+      <w:pPr>
+        <w:pStyle w:val="Body"/>
+        <w:tabs>
+          <w:tab w:val="left" w:pos="90"/>
+        </w:tabs>
+        <w:spacing w:before="120" w:after="120"/>
+        <w:jc w:val="both"/>
+        <w:rPr>
+          <w:lang w:val="en-US"/>
+        </w:rPr>
+      </w:pPr>
+    </w:p>
+    <w:p>
+      <w:pPr>
+        <w:pStyle w:val="Body"/>
+        <w:tabs>
+          <w:tab w:val="left" w:pos="90"/>
+        </w:tabs>
+        <w:spacing w:before="120" w:after="120"/>
+        <w:jc w:val="both"/>
+        <w:rPr>
+          <w:lang w:val="en-US"/>
+        </w:rPr>
+      </w:pPr>
+    </w:p>
+    <w:p>
+      <w:pPr>
+        <w:pStyle w:val="Body"/>
+        <w:tabs>
+          <w:tab w:val="left" w:pos="90"/>
+        </w:tabs>
+        <w:spacing w:before="120" w:after="120"/>
+        <w:jc w:val="both"/>
+        <w:rPr>
+          <w:lang w:val="en-US"/>
+        </w:rPr>
+      </w:pPr>
+      <w:r>
+        <w:rPr>
+          <w:lang w:val="en-US"/>
+        </w:rPr>
+        <w:t>Results:</w:t>
+      </w:r>
+    </w:p>
+    <w:p>
+      <w:pPr>
+        <w:pStyle w:val="Body"/>
+        <w:tabs>
+          <w:tab w:val="left" w:pos="90"/>
+        </w:tabs>
+        <w:spacing w:before="120" w:after="120"/>
+        <w:jc w:val="both"/>
+        <w:rPr>
+          <w:lang w:val="en-US"/>
+        </w:rPr>
+      </w:pPr>
+      <w:r>
+        <w:rPr>
+          <w:noProof/>
+          <w:lang w:val="en-US"/>
+        </w:rPr>
+        <w:drawing>
+          <wp:anchor distT="0" distB="0" distL="114300" distR="114300" simplePos="0" relativeHeight="251674624" behindDoc="0" locked="0" layoutInCell="1" allowOverlap="1" wp14:anchorId="1CB159B3" wp14:editId="63E94001">
+            <wp:simplePos x="0" y="0"/>
+            <wp:positionH relativeFrom="page">
+              <wp:align>center</wp:align>
+            </wp:positionH>
+            <wp:positionV relativeFrom="paragraph">
+              <wp:posOffset>130175</wp:posOffset>
             </wp:positionV>
             <wp:extent cx="6115050" cy="2845435"/>
-            <wp:effectExtent l="0" t="0" r="6350" b="0"/>
-            <wp:wrapSquare wrapText="bothSides"/>
+            <wp:effectExtent l="0" t="0" r="0" b="0"/>
+            <wp:wrapNone/>
             <wp:docPr id="1580190671" name="Picture 1"/>
             <wp:cNvGraphicFramePr>
               <a:graphicFrameLocks xmlns:a="http://schemas.openxmlformats.org/drawingml/2006/main" noChangeAspect="1"/>
@@ -3558,7 +4092,7 @@
                     <pic:cNvPicPr/>
                   </pic:nvPicPr>
                   <pic:blipFill>
-                    <a:blip r:embed="rId22">
+                    <a:blip r:embed="rId23">
                       <a:extLst>
                         <a:ext uri="{28A0092B-C50C-407E-A947-70E740481C1C}">
                           <a14:useLocalDpi xmlns:a14="http://schemas.microsoft.com/office/drawing/2010/main" val="0"/>
@@ -3590,47 +4124,135 @@
           </wp:anchor>
         </w:drawing>
       </w:r>
-      <w:r>
-        <w:rPr>
-          <w:noProof/>
-          <w:lang w:val="en-US"/>
-        </w:rPr>
-        <w:drawing>
-          <wp:inline distT="0" distB="0" distL="0" distR="0" wp14:anchorId="0ABDE5AE" wp14:editId="42D83001">
-            <wp:extent cx="6115050" cy="1931670"/>
-            <wp:effectExtent l="0" t="0" r="6350" b="0"/>
-            <wp:docPr id="1447446258" name="Picture 1"/>
-            <wp:cNvGraphicFramePr>
-              <a:graphicFrameLocks xmlns:a="http://schemas.openxmlformats.org/drawingml/2006/main" noChangeAspect="1"/>
-            </wp:cNvGraphicFramePr>
-            <a:graphic xmlns:a="http://schemas.openxmlformats.org/drawingml/2006/main">
-              <a:graphicData uri="http://schemas.openxmlformats.org/drawingml/2006/picture">
-                <pic:pic xmlns:pic="http://schemas.openxmlformats.org/drawingml/2006/picture">
-                  <pic:nvPicPr>
-                    <pic:cNvPr id="1447446258" name=""/>
-                    <pic:cNvPicPr/>
-                  </pic:nvPicPr>
-                  <pic:blipFill>
-                    <a:blip r:embed="rId23"/>
-                    <a:stretch>
-                      <a:fillRect/>
-                    </a:stretch>
-                  </pic:blipFill>
-                  <pic:spPr>
-                    <a:xfrm>
-                      <a:off x="0" y="0"/>
-                      <a:ext cx="6115050" cy="1931670"/>
-                    </a:xfrm>
-                    <a:prstGeom prst="rect">
-                      <a:avLst/>
-                    </a:prstGeom>
-                  </pic:spPr>
-                </pic:pic>
-              </a:graphicData>
-            </a:graphic>
-          </wp:inline>
-        </w:drawing>
-      </w:r>
+    </w:p>
+    <w:p>
+      <w:pPr>
+        <w:pStyle w:val="Body"/>
+        <w:tabs>
+          <w:tab w:val="left" w:pos="90"/>
+        </w:tabs>
+        <w:spacing w:before="120" w:after="120"/>
+        <w:jc w:val="both"/>
+        <w:rPr>
+          <w:lang w:val="en-US"/>
+        </w:rPr>
+      </w:pPr>
+    </w:p>
+    <w:p>
+      <w:pPr>
+        <w:pStyle w:val="Body"/>
+        <w:tabs>
+          <w:tab w:val="left" w:pos="90"/>
+        </w:tabs>
+        <w:spacing w:before="120" w:after="120"/>
+        <w:jc w:val="both"/>
+        <w:rPr>
+          <w:lang w:val="en-US"/>
+        </w:rPr>
+      </w:pPr>
+    </w:p>
+    <w:p>
+      <w:pPr>
+        <w:pStyle w:val="Body"/>
+        <w:tabs>
+          <w:tab w:val="left" w:pos="90"/>
+        </w:tabs>
+        <w:spacing w:before="120" w:after="120"/>
+        <w:jc w:val="both"/>
+        <w:rPr>
+          <w:lang w:val="en-US"/>
+        </w:rPr>
+      </w:pPr>
+    </w:p>
+    <w:p>
+      <w:pPr>
+        <w:pStyle w:val="Body"/>
+        <w:tabs>
+          <w:tab w:val="left" w:pos="90"/>
+        </w:tabs>
+        <w:spacing w:before="120" w:after="120"/>
+        <w:jc w:val="both"/>
+        <w:rPr>
+          <w:lang w:val="en-US"/>
+        </w:rPr>
+      </w:pPr>
+    </w:p>
+    <w:p>
+      <w:pPr>
+        <w:pStyle w:val="Body"/>
+        <w:tabs>
+          <w:tab w:val="left" w:pos="90"/>
+        </w:tabs>
+        <w:spacing w:before="120" w:after="120"/>
+        <w:jc w:val="both"/>
+        <w:rPr>
+          <w:lang w:val="en-US"/>
+        </w:rPr>
+      </w:pPr>
+    </w:p>
+    <w:p>
+      <w:pPr>
+        <w:pStyle w:val="Body"/>
+        <w:tabs>
+          <w:tab w:val="left" w:pos="90"/>
+        </w:tabs>
+        <w:spacing w:before="120" w:after="120"/>
+        <w:jc w:val="both"/>
+        <w:rPr>
+          <w:lang w:val="en-US"/>
+        </w:rPr>
+      </w:pPr>
+    </w:p>
+    <w:p>
+      <w:pPr>
+        <w:pStyle w:val="Body"/>
+        <w:tabs>
+          <w:tab w:val="left" w:pos="90"/>
+        </w:tabs>
+        <w:spacing w:before="120" w:after="120"/>
+        <w:jc w:val="both"/>
+        <w:rPr>
+          <w:lang w:val="en-US"/>
+        </w:rPr>
+      </w:pPr>
+    </w:p>
+    <w:p>
+      <w:pPr>
+        <w:pStyle w:val="Body"/>
+        <w:tabs>
+          <w:tab w:val="left" w:pos="90"/>
+        </w:tabs>
+        <w:spacing w:before="120" w:after="120"/>
+        <w:jc w:val="both"/>
+        <w:rPr>
+          <w:lang w:val="en-US"/>
+        </w:rPr>
+      </w:pPr>
+    </w:p>
+    <w:p>
+      <w:pPr>
+        <w:pStyle w:val="Body"/>
+        <w:tabs>
+          <w:tab w:val="left" w:pos="90"/>
+        </w:tabs>
+        <w:spacing w:before="120" w:after="120"/>
+        <w:jc w:val="both"/>
+        <w:rPr>
+          <w:lang w:val="en-US"/>
+        </w:rPr>
+      </w:pPr>
+    </w:p>
+    <w:p>
+      <w:pPr>
+        <w:pStyle w:val="Body"/>
+        <w:tabs>
+          <w:tab w:val="left" w:pos="90"/>
+        </w:tabs>
+        <w:spacing w:before="120" w:after="120"/>
+        <w:rPr>
+          <w:lang w:val="en-US"/>
+        </w:rPr>
+      </w:pPr>
     </w:p>
     <w:p>
       <w:pPr>
@@ -3667,11 +4289,31 @@
     </w:p>
     <w:p>
       <w:pPr>
-        <w:pStyle w:val="ListParagraph"/>
-        <w:tabs>
-          <w:tab w:val="left" w:pos="90"/>
-        </w:tabs>
-        <w:ind w:left="270" w:hanging="270"/>
+        <w:tabs>
+          <w:tab w:val="left" w:pos="90"/>
+        </w:tabs>
+        <w:rPr>
+          <w:sz w:val="8"/>
+          <w:szCs w:val="8"/>
+        </w:rPr>
+      </w:pPr>
+    </w:p>
+    <w:p>
+      <w:pPr>
+        <w:tabs>
+          <w:tab w:val="left" w:pos="90"/>
+        </w:tabs>
+        <w:rPr>
+          <w:sz w:val="8"/>
+          <w:szCs w:val="8"/>
+        </w:rPr>
+      </w:pPr>
+    </w:p>
+    <w:p>
+      <w:pPr>
+        <w:tabs>
+          <w:tab w:val="left" w:pos="90"/>
+        </w:tabs>
         <w:rPr>
           <w:sz w:val="8"/>
           <w:szCs w:val="8"/>
@@ -4210,21 +4852,59 @@
       </w:pPr>
       <w:r>
         <w:rPr>
+          <w:lang w:val="en-US"/>
+        </w:rPr>
+        <w:t>Creating, training</w:t>
+      </w:r>
+      <w:r>
+        <w:rPr>
+          <w:lang w:val="en-US"/>
+        </w:rPr>
+        <w:t xml:space="preserve"> and plotting the decision tree</w:t>
+      </w:r>
+    </w:p>
+    <w:p>
+      <w:pPr>
+        <w:pStyle w:val="Body"/>
+        <w:tabs>
+          <w:tab w:val="left" w:pos="90"/>
+        </w:tabs>
+        <w:spacing w:before="120" w:after="120"/>
+        <w:jc w:val="both"/>
+        <w:rPr>
+          <w:lang w:val="en-US"/>
+        </w:rPr>
+      </w:pPr>
+    </w:p>
+    <w:p>
+      <w:pPr>
+        <w:pStyle w:val="Body"/>
+        <w:tabs>
+          <w:tab w:val="left" w:pos="90"/>
+        </w:tabs>
+        <w:spacing w:before="120" w:after="120"/>
+        <w:jc w:val="both"/>
+        <w:rPr>
+          <w:lang w:val="en-US"/>
+        </w:rPr>
+      </w:pPr>
+      <w:r>
+        <w:rPr>
           <w:noProof/>
           <w:lang w:val="en-US"/>
         </w:rPr>
         <w:drawing>
-          <wp:anchor distT="0" distB="0" distL="114300" distR="114300" simplePos="0" relativeHeight="251675648" behindDoc="0" locked="0" layoutInCell="1" allowOverlap="1" wp14:anchorId="0507F655" wp14:editId="06A07860">
+          <wp:anchor distT="0" distB="0" distL="114300" distR="114300" simplePos="0" relativeHeight="251675648" behindDoc="0" locked="0" layoutInCell="1" allowOverlap="1" wp14:anchorId="0507F655" wp14:editId="1180582F">
             <wp:simplePos x="0" y="0"/>
-            <wp:positionH relativeFrom="margin">
+            <wp:positionH relativeFrom="page">
               <wp:align>center</wp:align>
             </wp:positionH>
             <wp:positionV relativeFrom="paragraph">
-              <wp:posOffset>243205</wp:posOffset>
+              <wp:posOffset>27940</wp:posOffset>
             </wp:positionV>
             <wp:extent cx="6115050" cy="1922145"/>
-            <wp:effectExtent l="0" t="0" r="6350" b="0"/>
-            <wp:wrapSquare wrapText="bothSides"/>
+            <wp:effectExtent l="0" t="0" r="0" b="1905"/>
+            <wp:wrapNone/>
             <wp:docPr id="1388513216" name="Picture 1" descr="A screen shot of a computer code&#10;&#10;Description automatically generated"/>
             <wp:cNvGraphicFramePr>
               <a:graphicFrameLocks xmlns:a="http://schemas.openxmlformats.org/drawingml/2006/main" noChangeAspect="1"/>
@@ -4269,18 +4949,142 @@
           </wp:anchor>
         </w:drawing>
       </w:r>
-      <w:r>
-        <w:rPr>
-          <w:lang w:val="en-US"/>
-        </w:rPr>
-        <w:t>Creating, training</w:t>
-      </w:r>
-      <w:r>
-        <w:rPr>
-          <w:lang w:val="en-US"/>
-        </w:rPr>
-        <w:t xml:space="preserve"> and plotting the decision tree</w:t>
-      </w:r>
+    </w:p>
+    <w:p>
+      <w:pPr>
+        <w:pStyle w:val="Body"/>
+        <w:tabs>
+          <w:tab w:val="left" w:pos="90"/>
+        </w:tabs>
+        <w:spacing w:before="120" w:after="120"/>
+        <w:jc w:val="both"/>
+        <w:rPr>
+          <w:lang w:val="en-US"/>
+        </w:rPr>
+      </w:pPr>
+    </w:p>
+    <w:p>
+      <w:pPr>
+        <w:pStyle w:val="Body"/>
+        <w:tabs>
+          <w:tab w:val="left" w:pos="90"/>
+        </w:tabs>
+        <w:spacing w:before="120" w:after="120"/>
+        <w:jc w:val="both"/>
+        <w:rPr>
+          <w:lang w:val="en-US"/>
+        </w:rPr>
+      </w:pPr>
+    </w:p>
+    <w:p>
+      <w:pPr>
+        <w:pStyle w:val="Body"/>
+        <w:tabs>
+          <w:tab w:val="left" w:pos="90"/>
+        </w:tabs>
+        <w:spacing w:before="120" w:after="120"/>
+        <w:jc w:val="both"/>
+        <w:rPr>
+          <w:lang w:val="en-US"/>
+        </w:rPr>
+      </w:pPr>
+    </w:p>
+    <w:p>
+      <w:pPr>
+        <w:pStyle w:val="Body"/>
+        <w:tabs>
+          <w:tab w:val="left" w:pos="90"/>
+        </w:tabs>
+        <w:spacing w:before="120" w:after="120"/>
+        <w:jc w:val="both"/>
+        <w:rPr>
+          <w:lang w:val="en-US"/>
+        </w:rPr>
+      </w:pPr>
+    </w:p>
+    <w:p>
+      <w:pPr>
+        <w:pStyle w:val="Body"/>
+        <w:tabs>
+          <w:tab w:val="left" w:pos="90"/>
+        </w:tabs>
+        <w:spacing w:before="120" w:after="120"/>
+        <w:jc w:val="both"/>
+        <w:rPr>
+          <w:lang w:val="en-US"/>
+        </w:rPr>
+      </w:pPr>
+    </w:p>
+    <w:p>
+      <w:pPr>
+        <w:pStyle w:val="Body"/>
+        <w:tabs>
+          <w:tab w:val="left" w:pos="90"/>
+        </w:tabs>
+        <w:spacing w:before="120" w:after="120"/>
+        <w:jc w:val="both"/>
+        <w:rPr>
+          <w:lang w:val="en-US"/>
+        </w:rPr>
+      </w:pPr>
+    </w:p>
+    <w:p>
+      <w:pPr>
+        <w:pStyle w:val="Body"/>
+        <w:tabs>
+          <w:tab w:val="left" w:pos="90"/>
+        </w:tabs>
+        <w:spacing w:before="120" w:after="120"/>
+        <w:jc w:val="both"/>
+        <w:rPr>
+          <w:lang w:val="en-US"/>
+        </w:rPr>
+      </w:pPr>
+    </w:p>
+    <w:p>
+      <w:pPr>
+        <w:pStyle w:val="Body"/>
+        <w:tabs>
+          <w:tab w:val="left" w:pos="90"/>
+        </w:tabs>
+        <w:spacing w:before="120" w:after="120"/>
+        <w:jc w:val="both"/>
+        <w:rPr>
+          <w:lang w:val="en-US"/>
+        </w:rPr>
+      </w:pPr>
+    </w:p>
+    <w:p>
+      <w:pPr>
+        <w:pStyle w:val="Body"/>
+        <w:tabs>
+          <w:tab w:val="left" w:pos="90"/>
+        </w:tabs>
+        <w:spacing w:before="120" w:after="120"/>
+        <w:jc w:val="both"/>
+        <w:rPr>
+          <w:lang w:val="en-US"/>
+        </w:rPr>
+      </w:pPr>
+      <w:r>
+        <w:rPr>
+          <w:lang w:val="en-US"/>
+        </w:rPr>
+        <w:t>Results:</w:t>
+      </w:r>
+    </w:p>
+    <w:p>
+      <w:pPr>
+        <w:pStyle w:val="Body"/>
+        <w:tabs>
+          <w:tab w:val="left" w:pos="90"/>
+        </w:tabs>
+        <w:spacing w:before="120" w:after="120"/>
+        <w:jc w:val="both"/>
+        <w:rPr>
+          <w:lang w:val="en-US"/>
+        </w:rPr>
+      </w:pPr>
     </w:p>
     <w:p>
       <w:pPr>
@@ -4304,25 +5108,17 @@
           <w:lang w:val="en-US"/>
         </w:rPr>
         <w:drawing>
-          <wp:anchor distT="0" distB="0" distL="114300" distR="114300" simplePos="0" relativeHeight="251676672" behindDoc="1" locked="0" layoutInCell="1" allowOverlap="1" wp14:anchorId="404C0F4E" wp14:editId="2C14E0C2">
+          <wp:anchor distT="0" distB="0" distL="114300" distR="114300" simplePos="0" relativeHeight="251676672" behindDoc="0" locked="0" layoutInCell="1" allowOverlap="1" wp14:anchorId="404C0F4E" wp14:editId="3F44A51A">
             <wp:simplePos x="0" y="0"/>
             <wp:positionH relativeFrom="margin">
-              <wp:posOffset>0</wp:posOffset>
+              <wp:align>center</wp:align>
             </wp:positionH>
             <wp:positionV relativeFrom="paragraph">
-              <wp:posOffset>2238375</wp:posOffset>
+              <wp:posOffset>1905</wp:posOffset>
             </wp:positionV>
             <wp:extent cx="6032500" cy="2565400"/>
-            <wp:effectExtent l="0" t="0" r="0" b="0"/>
-            <wp:wrapTight wrapText="bothSides">
-              <wp:wrapPolygon edited="0">
-                <wp:start x="0" y="0"/>
-                <wp:lineTo x="0" y="21493"/>
-                <wp:lineTo x="21555" y="21493"/>
-                <wp:lineTo x="21555" y="0"/>
-                <wp:lineTo x="0" y="0"/>
-              </wp:wrapPolygon>
-            </wp:wrapTight>
+            <wp:effectExtent l="0" t="0" r="6350" b="6350"/>
+            <wp:wrapNone/>
             <wp:docPr id="69082495" name="Picture 1" descr="A diagram of a blood sample&#10;&#10;Description automatically generated"/>
             <wp:cNvGraphicFramePr>
               <a:graphicFrameLocks xmlns:a="http://schemas.openxmlformats.org/drawingml/2006/main" noChangeAspect="1"/>
@@ -4367,6 +5163,136 @@
           </wp:anchor>
         </w:drawing>
       </w:r>
+    </w:p>
+    <w:p>
+      <w:pPr>
+        <w:pStyle w:val="Body"/>
+        <w:tabs>
+          <w:tab w:val="left" w:pos="90"/>
+        </w:tabs>
+        <w:spacing w:before="120" w:after="120"/>
+        <w:jc w:val="both"/>
+        <w:rPr>
+          <w:lang w:val="en-US"/>
+        </w:rPr>
+      </w:pPr>
+    </w:p>
+    <w:p>
+      <w:pPr>
+        <w:pStyle w:val="Body"/>
+        <w:tabs>
+          <w:tab w:val="left" w:pos="90"/>
+        </w:tabs>
+        <w:spacing w:before="120" w:after="120"/>
+        <w:jc w:val="both"/>
+        <w:rPr>
+          <w:lang w:val="en-US"/>
+        </w:rPr>
+      </w:pPr>
+    </w:p>
+    <w:p>
+      <w:pPr>
+        <w:pStyle w:val="Body"/>
+        <w:tabs>
+          <w:tab w:val="left" w:pos="90"/>
+        </w:tabs>
+        <w:spacing w:before="120" w:after="120"/>
+        <w:jc w:val="both"/>
+        <w:rPr>
+          <w:lang w:val="en-US"/>
+        </w:rPr>
+      </w:pPr>
+    </w:p>
+    <w:p>
+      <w:pPr>
+        <w:pStyle w:val="Body"/>
+        <w:tabs>
+          <w:tab w:val="left" w:pos="90"/>
+        </w:tabs>
+        <w:spacing w:before="120" w:after="120"/>
+        <w:jc w:val="both"/>
+        <w:rPr>
+          <w:lang w:val="en-US"/>
+        </w:rPr>
+      </w:pPr>
+    </w:p>
+    <w:p>
+      <w:pPr>
+        <w:pStyle w:val="Body"/>
+        <w:tabs>
+          <w:tab w:val="left" w:pos="90"/>
+        </w:tabs>
+        <w:spacing w:before="120" w:after="120"/>
+        <w:jc w:val="both"/>
+        <w:rPr>
+          <w:lang w:val="en-US"/>
+        </w:rPr>
+      </w:pPr>
+    </w:p>
+    <w:p>
+      <w:pPr>
+        <w:pStyle w:val="Body"/>
+        <w:tabs>
+          <w:tab w:val="left" w:pos="90"/>
+        </w:tabs>
+        <w:spacing w:before="120" w:after="120"/>
+        <w:jc w:val="both"/>
+        <w:rPr>
+          <w:lang w:val="en-US"/>
+        </w:rPr>
+      </w:pPr>
+    </w:p>
+    <w:p>
+      <w:pPr>
+        <w:pStyle w:val="Body"/>
+        <w:tabs>
+          <w:tab w:val="left" w:pos="90"/>
+        </w:tabs>
+        <w:spacing w:before="120" w:after="120"/>
+        <w:jc w:val="both"/>
+        <w:rPr>
+          <w:lang w:val="en-US"/>
+        </w:rPr>
+      </w:pPr>
+    </w:p>
+    <w:p>
+      <w:pPr>
+        <w:pStyle w:val="Body"/>
+        <w:tabs>
+          <w:tab w:val="left" w:pos="90"/>
+        </w:tabs>
+        <w:spacing w:before="120" w:after="120"/>
+        <w:jc w:val="both"/>
+        <w:rPr>
+          <w:lang w:val="en-US"/>
+        </w:rPr>
+      </w:pPr>
+    </w:p>
+    <w:p>
+      <w:pPr>
+        <w:pStyle w:val="Body"/>
+        <w:tabs>
+          <w:tab w:val="left" w:pos="90"/>
+        </w:tabs>
+        <w:spacing w:before="120" w:after="120"/>
+        <w:jc w:val="both"/>
+        <w:rPr>
+          <w:lang w:val="en-US"/>
+        </w:rPr>
+      </w:pPr>
+    </w:p>
+    <w:p>
+      <w:pPr>
+        <w:pStyle w:val="Body"/>
+        <w:tabs>
+          <w:tab w:val="left" w:pos="90"/>
+        </w:tabs>
+        <w:spacing w:before="120" w:after="120"/>
+        <w:jc w:val="both"/>
+        <w:rPr>
+          <w:lang w:val="en-US"/>
+        </w:rPr>
+      </w:pPr>
     </w:p>
     <w:p>
       <w:pPr>
@@ -4523,7 +5449,14 @@
                 <w:rFonts w:ascii="Cambria Math" w:hAnsi="Cambria Math"/>
                 <w:lang w:val="en-US"/>
               </w:rPr>
-              <m:t>Glucose&gt;127,5)</m:t>
+              <m:t>Glucose</m:t>
+            </m:r>
+            <m:r>
+              <w:rPr>
+                <w:rFonts w:ascii="Cambria Math" w:hAnsi="Cambria Math"/>
+                <w:lang w:val="en-US"/>
+              </w:rPr>
+              <m:t>&gt;127,5)</m:t>
             </m:r>
           </m:sub>
         </m:sSub>
@@ -4624,7 +5557,28 @@
                 <w:rFonts w:ascii="Cambria Math" w:hAnsi="Cambria Math"/>
                 <w:lang w:val="en-US"/>
               </w:rPr>
-              <m:t>Glucose&gt;127,5 ∧ BMI&gt;29,5)</m:t>
+              <m:t>Glucose</m:t>
+            </m:r>
+            <m:r>
+              <w:rPr>
+                <w:rFonts w:ascii="Cambria Math" w:hAnsi="Cambria Math"/>
+                <w:lang w:val="en-US"/>
+              </w:rPr>
+              <m:t xml:space="preserve">&gt;127,5 ∧ </m:t>
+            </m:r>
+            <m:r>
+              <w:rPr>
+                <w:rFonts w:ascii="Cambria Math" w:hAnsi="Cambria Math"/>
+                <w:lang w:val="en-US"/>
+              </w:rPr>
+              <m:t>BMI</m:t>
+            </m:r>
+            <m:r>
+              <w:rPr>
+                <w:rFonts w:ascii="Cambria Math" w:hAnsi="Cambria Math"/>
+                <w:lang w:val="en-US"/>
+              </w:rPr>
+              <m:t>&gt;29,5)</m:t>
             </m:r>
           </m:sub>
         </m:sSub>
@@ -4740,7 +5694,28 @@
                 <w:rFonts w:ascii="Cambria Math" w:hAnsi="Cambria Math"/>
                 <w:lang w:val="en-US"/>
               </w:rPr>
-              <m:t>Glucose&gt;127,5 ∧ BMI≤29,5)</m:t>
+              <m:t>Glucose</m:t>
+            </m:r>
+            <m:r>
+              <w:rPr>
+                <w:rFonts w:ascii="Cambria Math" w:hAnsi="Cambria Math"/>
+                <w:lang w:val="en-US"/>
+              </w:rPr>
+              <m:t xml:space="preserve">&gt;127,5 ∧ </m:t>
+            </m:r>
+            <m:r>
+              <w:rPr>
+                <w:rFonts w:ascii="Cambria Math" w:hAnsi="Cambria Math"/>
+                <w:lang w:val="en-US"/>
+              </w:rPr>
+              <m:t>BMI</m:t>
+            </m:r>
+            <m:r>
+              <w:rPr>
+                <w:rFonts w:ascii="Cambria Math" w:hAnsi="Cambria Math"/>
+                <w:lang w:val="en-US"/>
+              </w:rPr>
+              <m:t>≤29,5)</m:t>
             </m:r>
           </m:sub>
         </m:sSub>
@@ -4979,257 +5954,6 @@
         <w:tabs>
           <w:tab w:val="left" w:pos="90"/>
         </w:tabs>
-        <w:spacing w:before="120" w:after="120"/>
-        <w:ind w:left="990"/>
-        <w:jc w:val="both"/>
-        <w:rPr>
-          <w:lang w:val="en-US"/>
-        </w:rPr>
-      </w:pPr>
-    </w:p>
-    <w:p>
-      <w:pPr>
-        <w:pStyle w:val="Body"/>
-        <w:tabs>
-          <w:tab w:val="left" w:pos="90"/>
-        </w:tabs>
-        <w:ind w:left="270" w:hanging="270"/>
-        <w:jc w:val="center"/>
-        <w:rPr>
-          <w:b/>
-          <w:bCs/>
-          <w:sz w:val="26"/>
-          <w:szCs w:val="26"/>
-          <w:lang w:val="en-US"/>
-        </w:rPr>
-      </w:pPr>
-    </w:p>
-    <w:p>
-      <w:pPr>
-        <w:pStyle w:val="Body"/>
-        <w:tabs>
-          <w:tab w:val="left" w:pos="90"/>
-        </w:tabs>
-        <w:ind w:left="270" w:hanging="270"/>
-        <w:jc w:val="center"/>
-        <w:rPr>
-          <w:b/>
-          <w:bCs/>
-          <w:sz w:val="26"/>
-          <w:szCs w:val="26"/>
-          <w:lang w:val="en-US"/>
-        </w:rPr>
-      </w:pPr>
-    </w:p>
-    <w:p>
-      <w:pPr>
-        <w:pStyle w:val="Body"/>
-        <w:tabs>
-          <w:tab w:val="left" w:pos="90"/>
-        </w:tabs>
-        <w:ind w:left="270" w:hanging="270"/>
-        <w:jc w:val="center"/>
-        <w:rPr>
-          <w:b/>
-          <w:bCs/>
-          <w:sz w:val="26"/>
-          <w:szCs w:val="26"/>
-          <w:lang w:val="en-US"/>
-        </w:rPr>
-      </w:pPr>
-    </w:p>
-    <w:p>
-      <w:pPr>
-        <w:pStyle w:val="Body"/>
-        <w:tabs>
-          <w:tab w:val="left" w:pos="90"/>
-        </w:tabs>
-        <w:ind w:left="270" w:hanging="270"/>
-        <w:jc w:val="center"/>
-        <w:rPr>
-          <w:b/>
-          <w:bCs/>
-          <w:sz w:val="26"/>
-          <w:szCs w:val="26"/>
-          <w:lang w:val="en-US"/>
-        </w:rPr>
-      </w:pPr>
-    </w:p>
-    <w:p>
-      <w:pPr>
-        <w:pStyle w:val="Body"/>
-        <w:tabs>
-          <w:tab w:val="left" w:pos="90"/>
-        </w:tabs>
-        <w:ind w:left="270" w:hanging="270"/>
-        <w:jc w:val="center"/>
-        <w:rPr>
-          <w:b/>
-          <w:bCs/>
-          <w:sz w:val="26"/>
-          <w:szCs w:val="26"/>
-          <w:lang w:val="en-US"/>
-        </w:rPr>
-      </w:pPr>
-    </w:p>
-    <w:p>
-      <w:pPr>
-        <w:pStyle w:val="Body"/>
-        <w:tabs>
-          <w:tab w:val="left" w:pos="90"/>
-        </w:tabs>
-        <w:ind w:left="270" w:hanging="270"/>
-        <w:jc w:val="center"/>
-        <w:rPr>
-          <w:b/>
-          <w:bCs/>
-          <w:sz w:val="26"/>
-          <w:szCs w:val="26"/>
-          <w:lang w:val="en-US"/>
-        </w:rPr>
-      </w:pPr>
-    </w:p>
-    <w:p>
-      <w:pPr>
-        <w:pStyle w:val="Body"/>
-        <w:tabs>
-          <w:tab w:val="left" w:pos="90"/>
-        </w:tabs>
-        <w:ind w:left="270" w:hanging="270"/>
-        <w:jc w:val="center"/>
-        <w:rPr>
-          <w:b/>
-          <w:bCs/>
-          <w:sz w:val="26"/>
-          <w:szCs w:val="26"/>
-          <w:lang w:val="en-US"/>
-        </w:rPr>
-      </w:pPr>
-    </w:p>
-    <w:p>
-      <w:pPr>
-        <w:pStyle w:val="Body"/>
-        <w:tabs>
-          <w:tab w:val="left" w:pos="90"/>
-        </w:tabs>
-        <w:ind w:left="270" w:hanging="270"/>
-        <w:jc w:val="center"/>
-        <w:rPr>
-          <w:b/>
-          <w:bCs/>
-          <w:sz w:val="26"/>
-          <w:szCs w:val="26"/>
-          <w:lang w:val="en-US"/>
-        </w:rPr>
-      </w:pPr>
-    </w:p>
-    <w:p>
-      <w:pPr>
-        <w:pStyle w:val="Body"/>
-        <w:tabs>
-          <w:tab w:val="left" w:pos="90"/>
-        </w:tabs>
-        <w:ind w:left="270" w:hanging="270"/>
-        <w:jc w:val="center"/>
-        <w:rPr>
-          <w:b/>
-          <w:bCs/>
-          <w:sz w:val="26"/>
-          <w:szCs w:val="26"/>
-          <w:lang w:val="en-US"/>
-        </w:rPr>
-      </w:pPr>
-    </w:p>
-    <w:p>
-      <w:pPr>
-        <w:pStyle w:val="Body"/>
-        <w:tabs>
-          <w:tab w:val="left" w:pos="90"/>
-        </w:tabs>
-        <w:ind w:left="270" w:hanging="270"/>
-        <w:jc w:val="center"/>
-        <w:rPr>
-          <w:b/>
-          <w:bCs/>
-          <w:sz w:val="26"/>
-          <w:szCs w:val="26"/>
-          <w:lang w:val="en-US"/>
-        </w:rPr>
-      </w:pPr>
-    </w:p>
-    <w:p>
-      <w:pPr>
-        <w:pStyle w:val="Body"/>
-        <w:tabs>
-          <w:tab w:val="left" w:pos="90"/>
-        </w:tabs>
-        <w:ind w:left="270" w:hanging="270"/>
-        <w:jc w:val="center"/>
-        <w:rPr>
-          <w:b/>
-          <w:bCs/>
-          <w:sz w:val="26"/>
-          <w:szCs w:val="26"/>
-          <w:lang w:val="en-US"/>
-        </w:rPr>
-      </w:pPr>
-    </w:p>
-    <w:p>
-      <w:pPr>
-        <w:pStyle w:val="Body"/>
-        <w:tabs>
-          <w:tab w:val="left" w:pos="90"/>
-        </w:tabs>
-        <w:ind w:left="270" w:hanging="270"/>
-        <w:jc w:val="center"/>
-        <w:rPr>
-          <w:b/>
-          <w:bCs/>
-          <w:sz w:val="26"/>
-          <w:szCs w:val="26"/>
-          <w:lang w:val="en-US"/>
-        </w:rPr>
-      </w:pPr>
-    </w:p>
-    <w:p>
-      <w:pPr>
-        <w:pStyle w:val="Body"/>
-        <w:tabs>
-          <w:tab w:val="left" w:pos="90"/>
-        </w:tabs>
-        <w:jc w:val="center"/>
-        <w:rPr>
-          <w:b/>
-          <w:bCs/>
-          <w:sz w:val="26"/>
-          <w:szCs w:val="26"/>
-          <w:lang w:val="en-US"/>
-        </w:rPr>
-      </w:pPr>
-    </w:p>
-    <w:p>
-      <w:pPr>
-        <w:pStyle w:val="Body"/>
-        <w:tabs>
-          <w:tab w:val="left" w:pos="90"/>
-        </w:tabs>
-        <w:jc w:val="center"/>
-        <w:rPr>
-          <w:b/>
-          <w:bCs/>
-          <w:sz w:val="26"/>
-          <w:szCs w:val="26"/>
-          <w:lang w:val="en-US"/>
-        </w:rPr>
-      </w:pPr>
-    </w:p>
-    <w:p>
-      <w:pPr>
-        <w:pStyle w:val="Body"/>
-        <w:tabs>
-          <w:tab w:val="left" w:pos="90"/>
-        </w:tabs>
-        <w:jc w:val="center"/>
         <w:rPr>
           <w:b/>
           <w:bCs/>
@@ -8050,7 +8774,7 @@
 <file path=word/charts/chart1.xml><?xml version="1.0" encoding="utf-8"?>
 <c:chartSpace xmlns:c="http://schemas.openxmlformats.org/drawingml/2006/chart" xmlns:a="http://schemas.openxmlformats.org/drawingml/2006/main" xmlns:r="http://schemas.openxmlformats.org/officeDocument/2006/relationships" xmlns:c16r2="http://schemas.microsoft.com/office/drawing/2015/06/chart">
   <c:date1904 val="0"/>
-  <c:lang val="en-GB"/>
+  <c:lang val="en-US"/>
   <c:roundedCorners val="0"/>
   <mc:AlternateContent xmlns:mc="http://schemas.openxmlformats.org/markup-compatibility/2006">
     <mc:Choice xmlns:c14="http://schemas.microsoft.com/office/drawing/2007/8/2/chart" Requires="c14">
@@ -8112,7 +8836,7 @@
               <a:cs typeface="+mn-cs"/>
             </a:defRPr>
           </a:pPr>
-          <a:endParaRPr lang="en-PT"/>
+          <a:endParaRPr lang="en-US"/>
         </a:p>
       </c:txPr>
     </c:title>
@@ -8243,7 +8967,7 @@
                 <a:cs typeface="+mn-cs"/>
               </a:defRPr>
             </a:pPr>
-            <a:endParaRPr lang="en-PT"/>
+            <a:endParaRPr lang="en-US"/>
           </a:p>
         </c:txPr>
         <c:crossAx val="1792606623"/>
@@ -8302,7 +9026,7 @@
                 <a:cs typeface="+mn-cs"/>
               </a:defRPr>
             </a:pPr>
-            <a:endParaRPr lang="en-PT"/>
+            <a:endParaRPr lang="en-US"/>
           </a:p>
         </c:txPr>
         <c:crossAx val="1792611423"/>
@@ -8351,7 +9075,7 @@
       <a:pPr>
         <a:defRPr/>
       </a:pPr>
-      <a:endParaRPr lang="en-PT"/>
+      <a:endParaRPr lang="en-US"/>
     </a:p>
   </c:txPr>
   <c:externalData r:id="rId3">
@@ -8363,7 +9087,7 @@
 <file path=word/charts/chart2.xml><?xml version="1.0" encoding="utf-8"?>
 <c:chartSpace xmlns:c="http://schemas.openxmlformats.org/drawingml/2006/chart" xmlns:a="http://schemas.openxmlformats.org/drawingml/2006/main" xmlns:r="http://schemas.openxmlformats.org/officeDocument/2006/relationships" xmlns:c16r2="http://schemas.microsoft.com/office/drawing/2015/06/chart">
   <c:date1904 val="0"/>
-  <c:lang val="en-GB"/>
+  <c:lang val="en-US"/>
   <c:roundedCorners val="0"/>
   <mc:AlternateContent xmlns:mc="http://schemas.openxmlformats.org/markup-compatibility/2006">
     <mc:Choice xmlns:c14="http://schemas.microsoft.com/office/drawing/2007/8/2/chart" Requires="c14">
@@ -8430,7 +9154,7 @@
               <a:cs typeface="+mn-cs"/>
             </a:defRPr>
           </a:pPr>
-          <a:endParaRPr lang="en-PT"/>
+          <a:endParaRPr lang="en-US"/>
         </a:p>
       </c:txPr>
     </c:title>
@@ -8561,7 +9285,7 @@
                 <a:cs typeface="+mn-cs"/>
               </a:defRPr>
             </a:pPr>
-            <a:endParaRPr lang="en-PT"/>
+            <a:endParaRPr lang="en-US"/>
           </a:p>
         </c:txPr>
         <c:crossAx val="1792606623"/>
@@ -8620,7 +9344,7 @@
                 <a:cs typeface="+mn-cs"/>
               </a:defRPr>
             </a:pPr>
-            <a:endParaRPr lang="en-PT"/>
+            <a:endParaRPr lang="en-US"/>
           </a:p>
         </c:txPr>
         <c:crossAx val="1792611423"/>
@@ -8669,7 +9393,7 @@
       <a:pPr>
         <a:defRPr/>
       </a:pPr>
-      <a:endParaRPr lang="en-PT"/>
+      <a:endParaRPr lang="en-US"/>
     </a:p>
   </c:txPr>
   <c:externalData r:id="rId3">
@@ -8681,7 +9405,7 @@
 <file path=word/charts/chart3.xml><?xml version="1.0" encoding="utf-8"?>
 <c:chartSpace xmlns:c="http://schemas.openxmlformats.org/drawingml/2006/chart" xmlns:a="http://schemas.openxmlformats.org/drawingml/2006/main" xmlns:r="http://schemas.openxmlformats.org/officeDocument/2006/relationships" xmlns:c16r2="http://schemas.microsoft.com/office/drawing/2015/06/chart">
   <c:date1904 val="0"/>
-  <c:lang val="en-GB"/>
+  <c:lang val="en-US"/>
   <c:roundedCorners val="0"/>
   <mc:AlternateContent xmlns:mc="http://schemas.openxmlformats.org/markup-compatibility/2006">
     <mc:Choice xmlns:c14="http://schemas.microsoft.com/office/drawing/2007/8/2/chart" Requires="c14">
@@ -8743,7 +9467,7 @@
               <a:cs typeface="+mn-cs"/>
             </a:defRPr>
           </a:pPr>
-          <a:endParaRPr lang="en-PT"/>
+          <a:endParaRPr lang="en-US"/>
         </a:p>
       </c:txPr>
     </c:title>
@@ -8874,7 +9598,7 @@
                 <a:cs typeface="+mn-cs"/>
               </a:defRPr>
             </a:pPr>
-            <a:endParaRPr lang="en-PT"/>
+            <a:endParaRPr lang="en-US"/>
           </a:p>
         </c:txPr>
         <c:crossAx val="1792606623"/>
@@ -8933,7 +9657,7 @@
                 <a:cs typeface="+mn-cs"/>
               </a:defRPr>
             </a:pPr>
-            <a:endParaRPr lang="en-PT"/>
+            <a:endParaRPr lang="en-US"/>
           </a:p>
         </c:txPr>
         <c:crossAx val="1792611423"/>
@@ -8982,7 +9706,7 @@
       <a:pPr>
         <a:defRPr/>
       </a:pPr>
-      <a:endParaRPr lang="en-PT"/>
+      <a:endParaRPr lang="en-US"/>
     </a:p>
   </c:txPr>
   <c:externalData r:id="rId3">

</xml_diff>